<commit_message>
rejigged VM design and backend to be relocatable
</commit_message>
<xml_diff>
--- a/Documentation/VForth.docx
+++ b/Documentation/VForth.docx
@@ -1452,6 +1452,11 @@
       </w:r>
       <w:r>
         <w:tab/>
+      </w:r>
+      <w:r>
+        <w:t xml:space="preserve">relative </w:t>
+      </w:r>
+      <w:r>
         <w:t>address of previous word in chain, or zero if not applicable.</w:t>
       </w:r>
     </w:p>
@@ -1495,99 +1500,128 @@
       <w:r>
         <w:tab/>
         <w:t>0</w:t>
+      </w:r>
+      <w:r>
+        <w:t xml:space="preserve"> 0x00 0x00 0x00 &lt;t&gt;</w:t>
+      </w:r>
+    </w:p>
+    <w:p>
+      <w:r>
+        <w:t>+</w:t>
+      </w:r>
+      <w:r>
+        <w:t>16</w:t>
+      </w:r>
+      <w:r>
+        <w:t xml:space="preserve"> </w:t>
+      </w:r>
+      <w:r>
+        <w:tab/>
+      </w:r>
+      <w:r>
+        <w:tab/>
+        <w:t>first word, and target address of $BR if relevant.</w:t>
+      </w:r>
+      <w:r>
+        <w:t xml:space="preserve"> Must be word aligned</w:t>
+      </w:r>
+    </w:p>
+    <w:p>
+      <w:pPr>
+        <w:rPr>
+          <w:u w:val="single"/>
+        </w:rPr>
+      </w:pPr>
+      <w:r>
+        <w:rPr>
+          <w:u w:val="single"/>
+        </w:rPr>
+        <w:t>FORTH VM</w:t>
+      </w:r>
+    </w:p>
+    <w:p>
+      <w:r>
+        <w:t>00000000-7</w:t>
+      </w:r>
+      <w:r>
+        <w:t xml:space="preserve">FFFFFFF </w:t>
+      </w:r>
+      <w:r>
+        <w:tab/>
+      </w:r>
+      <w:r>
+        <w:tab/>
+        <w:t>Push sign extended constant on stack</w:t>
+      </w:r>
+    </w:p>
+    <w:p>
+      <w:r>
+        <w:t>80000000-8</w:t>
+      </w:r>
+      <w:r>
+        <w:t xml:space="preserve">00000FF </w:t>
+      </w:r>
+      <w:r>
+        <w:tab/>
+      </w:r>
+      <w:r>
+        <w:tab/>
+        <w:t>Execute given primitive</w:t>
+      </w:r>
+    </w:p>
+    <w:p>
+      <w:r>
+        <w:t>90000000-9</w:t>
+      </w:r>
+      <w:r>
+        <w:t xml:space="preserve">FFFFFFF </w:t>
+      </w:r>
+      <w:r>
+        <w:tab/>
+      </w:r>
+      <w:r>
+        <w:tab/>
+        <w:t xml:space="preserve">Call routine at </w:t>
+      </w:r>
+      <w:r>
+        <w:t>offset</w:t>
+      </w:r>
+      <w:r>
+        <w:t xml:space="preserve"> of lower 28 bits backward</w:t>
+      </w:r>
+    </w:p>
+    <w:p>
+      <w:r>
+        <w:t>A0000000-A</w:t>
+      </w:r>
+      <w:r>
+        <w:t xml:space="preserve">FFFFFFF </w:t>
+      </w:r>
+      <w:r>
+        <w:tab/>
+      </w:r>
+      <w:r>
+        <w:tab/>
+        <w:t>Call routine at offset</w:t>
+      </w:r>
+      <w:r>
+        <w:t xml:space="preserve"> of lower 28 bits forward</w:t>
+      </w:r>
+    </w:p>
+    <w:p>
+      <w:r>
+        <w:t>All EACs are calculated post fetch.</w:t>
+      </w:r>
+      <w:r>
+        <w:t xml:space="preserve"> </w:t>
+      </w:r>
+    </w:p>
+    <w:p>
+      <w:r>
+        <w:t>$BR and $0BR take 32 bit offsets</w:t>
       </w:r>
       <w:bookmarkStart w:id="0" w:name="_GoBack"/>
       <w:bookmarkEnd w:id="0"/>
-      <w:r>
-        <w:t xml:space="preserve"> 0x00 0x00 0x00 &lt;t&gt;</w:t>
-      </w:r>
-    </w:p>
-    <w:p>
-      <w:r>
-        <w:t>+</w:t>
-      </w:r>
-      <w:r>
-        <w:t>16</w:t>
-      </w:r>
-      <w:r>
-        <w:t xml:space="preserve"> </w:t>
-      </w:r>
-      <w:r>
-        <w:tab/>
-      </w:r>
-      <w:r>
-        <w:tab/>
-        <w:t>first word, and target address of $BR if relevant.</w:t>
-      </w:r>
-      <w:r>
-        <w:t xml:space="preserve"> Must be word aligned</w:t>
-      </w:r>
-    </w:p>
-    <w:p>
-      <w:pPr>
-        <w:rPr>
-          <w:u w:val="single"/>
-        </w:rPr>
-      </w:pPr>
-      <w:r>
-        <w:rPr>
-          <w:u w:val="single"/>
-        </w:rPr>
-        <w:t>FORTH VM</w:t>
-      </w:r>
-    </w:p>
-    <w:p>
-      <w:r>
-        <w:t xml:space="preserve">00000000-000000FF </w:t>
-      </w:r>
-      <w:r>
-        <w:tab/>
-      </w:r>
-      <w:r>
-        <w:tab/>
-        <w:t>Execute given primitive</w:t>
-      </w:r>
-    </w:p>
-    <w:p>
-      <w:r>
-        <w:t xml:space="preserve">00000100-7FFFFFFF </w:t>
-      </w:r>
-      <w:r>
-        <w:tab/>
-      </w:r>
-      <w:r>
-        <w:tab/>
-        <w:t xml:space="preserve">Call routine at </w:t>
-      </w:r>
-      <w:r>
-        <w:t>Base+(</w:t>
-      </w:r>
-      <w:r>
-        <w:t>100-7FFFFFFF</w:t>
-      </w:r>
-      <w:r>
-        <w:t>)</w:t>
-      </w:r>
-    </w:p>
-    <w:p>
-      <w:r>
-        <w:t>80000000-F</w:t>
-      </w:r>
-      <w:r>
-        <w:t xml:space="preserve">FFFFFFF </w:t>
-      </w:r>
-      <w:r>
-        <w:tab/>
-      </w:r>
-      <w:r>
-        <w:tab/>
-        <w:t>Push sign extended constant on stack</w:t>
-      </w:r>
-    </w:p>
-    <w:p>
-      <w:r>
-        <w:t xml:space="preserve">First 256 bytes/64 words reserved. </w:t>
-      </w:r>
     </w:p>
     <w:sectPr>
       <w:pgSz w:w="11906" w:h="16838"/>

</xml_diff>

<commit_message>
Non functioning VM Emu skeleton
</commit_message>
<xml_diff>
--- a/Documentation/VForth.docx
+++ b/Documentation/VForth.docx
@@ -30,7 +30,15 @@
         <w:t>V</w:t>
       </w:r>
       <w:r>
-        <w:t>FORTH is a 32 bit Forth derivative. Its initial platform is a simple 32 bit virtual machine.</w:t>
+        <w:t xml:space="preserve">FORTH is a 32 bit Forth derivative. Its initial platform is a simple </w:t>
+      </w:r>
+      <w:proofErr w:type="gramStart"/>
+      <w:r>
+        <w:t>32 bit</w:t>
+      </w:r>
+      <w:proofErr w:type="gramEnd"/>
+      <w:r>
+        <w:t xml:space="preserve"> virtual machine.</w:t>
       </w:r>
     </w:p>
     <w:p>
@@ -38,7 +46,15 @@
         <w:t>Like OCF</w:t>
       </w:r>
       <w:r>
-        <w:t xml:space="preserve"> (and like Chuck Moore’s 1970 FORTH version !)</w:t>
+        <w:t xml:space="preserve"> (and like Chuck Moore’s 1970 FORTH </w:t>
+      </w:r>
+      <w:proofErr w:type="gramStart"/>
+      <w:r>
+        <w:t>version !</w:t>
+      </w:r>
+      <w:proofErr w:type="gramEnd"/>
+      <w:r>
+        <w:t>)</w:t>
       </w:r>
       <w:r>
         <w:t>, all words are executed.</w:t>
@@ -69,7 +85,13 @@
     </w:p>
     <w:p>
       <w:r>
-        <w:t xml:space="preserve">|DUP </w:t>
+        <w:t>DUP</w:t>
+      </w:r>
+      <w:r>
+        <w:t>|</w:t>
+      </w:r>
+      <w:r>
+        <w:t xml:space="preserve"> </w:t>
       </w:r>
       <w:r>
         <w:tab/>
@@ -81,22 +103,70 @@
     </w:p>
     <w:p>
       <w:r>
-        <w:t xml:space="preserve">RFORTH code is driven by either Color (like Color FORTH) or Syntax as follows. </w:t>
-      </w:r>
-      <w:r>
-        <w:t xml:space="preserve"> Color FORTHs colour scheme is kept, but this is not Color Forth.</w:t>
+        <w:t xml:space="preserve">RFORTH code is driven by either </w:t>
+      </w:r>
+      <w:proofErr w:type="spellStart"/>
+      <w:r>
+        <w:t>Color</w:t>
+      </w:r>
+      <w:proofErr w:type="spellEnd"/>
+      <w:r>
+        <w:t xml:space="preserve"> (like </w:t>
+      </w:r>
+      <w:proofErr w:type="spellStart"/>
+      <w:r>
+        <w:t>Color</w:t>
+      </w:r>
+      <w:proofErr w:type="spellEnd"/>
+      <w:r>
+        <w:t xml:space="preserve"> FORTH) or Syntax as follows. </w:t>
+      </w:r>
+      <w:r>
+        <w:t xml:space="preserve"> </w:t>
+      </w:r>
+      <w:proofErr w:type="spellStart"/>
+      <w:r>
+        <w:t>Color</w:t>
+      </w:r>
+      <w:proofErr w:type="spellEnd"/>
+      <w:r>
+        <w:t xml:space="preserve"> FORTHs colour scheme is kept, but this is not </w:t>
+      </w:r>
+      <w:proofErr w:type="spellStart"/>
+      <w:r>
+        <w:t>Color</w:t>
+      </w:r>
+      <w:proofErr w:type="spellEnd"/>
+      <w:r>
+        <w:t xml:space="preserve"> Forth.</w:t>
       </w:r>
       <w:r>
         <w:t xml:space="preserve"> Code is compiled to ‘object code’.</w:t>
       </w:r>
     </w:p>
     <w:p>
-      <w:pPr>
-        <w:rPr>
-          <w:b/>
-          <w:u w:val="single"/>
-        </w:rPr>
-      </w:pPr>
+      <w:r>
+        <w:t xml:space="preserve">Note that when producing the standard words (e.g. DUP) you cannot always use code that just compiles the primitive. The reason is because some words – R&gt; &gt;R </w:t>
+      </w:r>
+      <w:proofErr w:type="gramStart"/>
+      <w:r>
+        <w:t>and ;</w:t>
+      </w:r>
+      <w:proofErr w:type="gramEnd"/>
+      <w:r>
+        <w:t xml:space="preserve">  access or update the return stack and as such when called as a “word-</w:t>
+      </w:r>
+      <w:proofErr w:type="spellStart"/>
+      <w:r>
+        <w:t>ised</w:t>
+      </w:r>
+      <w:proofErr w:type="spellEnd"/>
+      <w:r>
+        <w:t>” version will have the return call from that initial call in the way.</w:t>
+      </w:r>
+    </w:p>
+    <w:p/>
+    <w:p>
       <w:r>
         <w:rPr>
           <w:b/>
@@ -193,13 +263,40 @@
         <w:t xml:space="preserve"> </w:t>
       </w:r>
       <w:r>
-        <w:t>will execute |DUP rather than DUP. This will normally either compile a call to DUP, or generate the inline code for DUP, but it also allows for words that are executed at Compile time. If (say) |IF exists but IF does not, then IF cannot be run directly, only in compile mode.</w:t>
-      </w:r>
-      <w:r>
-        <w:t xml:space="preserve"> If DUP exists but |DUP does not it compiles a call to DUP.</w:t>
-      </w:r>
-      <w:bookmarkStart w:id="0" w:name="_GoBack"/>
-      <w:bookmarkEnd w:id="0"/>
+        <w:t xml:space="preserve">will execute </w:t>
+      </w:r>
+      <w:r>
+        <w:t>DUP</w:t>
+      </w:r>
+      <w:r>
+        <w:t>|</w:t>
+      </w:r>
+      <w:r>
+        <w:t xml:space="preserve"> rather than DUP. This will normally either compile a call to DUP, or generate the inline code for DUP, but it also allows for words that are executed at Compile time. If (say) |IF exists but IF does not, then IF cannot be run directly, only in compile mode.</w:t>
+      </w:r>
+      <w:r>
+        <w:t xml:space="preserve"> If DUP exists but </w:t>
+      </w:r>
+      <w:r>
+        <w:t>DUP</w:t>
+      </w:r>
+      <w:r>
+        <w:t>|</w:t>
+      </w:r>
+      <w:r>
+        <w:t xml:space="preserve"> does </w:t>
+      </w:r>
+      <w:proofErr w:type="gramStart"/>
+      <w:r>
+        <w:t>not</w:t>
+      </w:r>
+      <w:proofErr w:type="gramEnd"/>
+      <w:r>
+        <w:t xml:space="preserve"> it compiles a call to DUP.</w:t>
+      </w:r>
+      <w:r>
+        <w:t xml:space="preserve"> If that does not exist it throws an error.</w:t>
+      </w:r>
     </w:p>
     <w:p>
       <w:r>
@@ -273,8 +370,17 @@
           <w:color w:val="92D050"/>
           <w:highlight w:val="black"/>
         </w:rPr>
-        <w:t xml:space="preserve"> 2* 2* ;</w:t>
-      </w:r>
+        <w:t xml:space="preserve"> 2* 2</w:t>
+      </w:r>
+      <w:proofErr w:type="gramStart"/>
+      <w:r>
+        <w:rPr>
+          <w:color w:val="92D050"/>
+          <w:highlight w:val="black"/>
+        </w:rPr>
+        <w:t>* ;</w:t>
+      </w:r>
+      <w:proofErr w:type="gramEnd"/>
       <w:r>
         <w:t xml:space="preserve"> works. It will actually – record a reference to 8*, compile the code for 2* whatever that is, record a reference to 4* and compile the code for 2* twice, followed by the code for return. Compilation will be done by |2* and |; respectively.</w:t>
       </w:r>
@@ -346,16 +452,37 @@
           <w:color w:val="FFFFFF" w:themeColor="background1"/>
           <w:highlight w:val="black"/>
         </w:rPr>
-        <w:t>italicised like this</w:t>
-      </w:r>
-      <w:r>
-        <w:rPr>
+        <w:t xml:space="preserve">italicised like </w:t>
+      </w:r>
+      <w:proofErr w:type="gramStart"/>
+      <w:r>
+        <w:rPr>
+          <w:i/>
           <w:color w:val="FFFFFF" w:themeColor="background1"/>
+          <w:highlight w:val="black"/>
+        </w:rPr>
+        <w:t>this</w:t>
+      </w:r>
+      <w:r>
+        <w:rPr>
+          <w:color w:val="FFFFFF" w:themeColor="background1"/>
         </w:rPr>
         <w:t xml:space="preserve"> </w:t>
       </w:r>
       <w:r>
-        <w:t xml:space="preserve"> in editors (e.g. Kompozer or Blue Griffon) if the display system supports it. Obviously it has to support either bold/italic/underline or colour.</w:t>
+        <w:t xml:space="preserve"> in</w:t>
+      </w:r>
+      <w:proofErr w:type="gramEnd"/>
+      <w:r>
+        <w:t xml:space="preserve"> editors (e.g. </w:t>
+      </w:r>
+      <w:proofErr w:type="spellStart"/>
+      <w:r>
+        <w:t>Kompozer</w:t>
+      </w:r>
+      <w:proofErr w:type="spellEnd"/>
+      <w:r>
+        <w:t xml:space="preserve"> or Blue Griffon) if the display system supports it. Obviously it has to support either bold/italic/underline or colour.</w:t>
       </w:r>
       <w:r>
         <w:t xml:space="preserve"> </w:t>
@@ -432,19 +559,39 @@
                               <w:spacing w:after="0"/>
                             </w:pPr>
                             <w:r>
-                              <w:t>&lt;style type="text/css"&gt;</w:t>
+                              <w:t>&lt;style type="text/</w:t>
+                            </w:r>
+                            <w:proofErr w:type="spellStart"/>
+                            <w:r>
+                              <w:t>css</w:t>
+                            </w:r>
+                            <w:proofErr w:type="spellEnd"/>
+                            <w:r>
+                              <w:t>"&gt;</w:t>
                             </w:r>
                             <w:r>
                               <w:br/>
-                              <w:t xml:space="preserve">em { </w:t>
+                            </w:r>
+                            <w:proofErr w:type="spellStart"/>
+                            <w:r>
+                              <w:t>em</w:t>
+                            </w:r>
+                            <w:proofErr w:type="spellEnd"/>
+                            <w:r>
+                              <w:t xml:space="preserve"> { </w:t>
                             </w:r>
                           </w:p>
                           <w:p>
                             <w:pPr>
                               <w:spacing w:after="0"/>
                             </w:pPr>
-                            <w:r>
-                              <w:t xml:space="preserve">color: white; </w:t>
+                            <w:proofErr w:type="spellStart"/>
+                            <w:r>
+                              <w:t>color</w:t>
+                            </w:r>
+                            <w:proofErr w:type="spellEnd"/>
+                            <w:r>
+                              <w:t xml:space="preserve">: white; </w:t>
                             </w:r>
                           </w:p>
                           <w:p>
@@ -463,20 +610,54 @@
                             <w:pPr>
                               <w:spacing w:after="0"/>
                             </w:pPr>
-                            <w:r>
-                              <w:t>font-size:x-large;</w:t>
+                            <w:proofErr w:type="spellStart"/>
+                            <w:r>
+                              <w:t>font-size:x-large</w:t>
+                            </w:r>
+                            <w:proofErr w:type="spellEnd"/>
+                            <w:r>
+                              <w:t>;</w:t>
                             </w:r>
                             <w:r>
                               <w:br/>
-                              <w:t>font-family:consolas,tahoma,sans-serif;</w:t>
+                            </w:r>
+                            <w:proofErr w:type="spellStart"/>
+                            <w:r>
+                              <w:t>font-</w:t>
+                            </w:r>
+                            <w:proofErr w:type="gramStart"/>
+                            <w:r>
+                              <w:t>family:consolas</w:t>
+                            </w:r>
+                            <w:proofErr w:type="gramEnd"/>
+                            <w:r>
+                              <w:t>,tahoma,sans-serif</w:t>
+                            </w:r>
+                            <w:proofErr w:type="spellEnd"/>
+                            <w:r>
+                              <w:t>;</w:t>
                             </w:r>
                             <w:r>
                               <w:br/>
-                              <w:t>color: green;</w:t>
+                            </w:r>
+                            <w:proofErr w:type="spellStart"/>
+                            <w:r>
+                              <w:t>color</w:t>
+                            </w:r>
+                            <w:proofErr w:type="spellEnd"/>
+                            <w:r>
+                              <w:t>: green;</w:t>
                             </w:r>
                             <w:r>
                               <w:br/>
-                              <w:t>background-color:black;</w:t>
+                            </w:r>
+                            <w:proofErr w:type="spellStart"/>
+                            <w:r>
+                              <w:t>background-color:black</w:t>
+                            </w:r>
+                            <w:proofErr w:type="spellEnd"/>
+                            <w:r>
+                              <w:t>;</w:t>
                             </w:r>
                             <w:r>
                               <w:br/>
@@ -488,7 +669,14 @@
                             </w:r>
                             <w:r>
                               <w:br/>
-                              <w:t>color: red;</w:t>
+                            </w:r>
+                            <w:proofErr w:type="spellStart"/>
+                            <w:r>
+                              <w:t>color</w:t>
+                            </w:r>
+                            <w:proofErr w:type="spellEnd"/>
+                            <w:r>
+                              <w:t>: red;</w:t>
                             </w:r>
                             <w:r>
                               <w:br/>
@@ -500,11 +688,25 @@
                             </w:r>
                             <w:r>
                               <w:br/>
-                              <w:t>text-decoration:none;</w:t>
+                            </w:r>
+                            <w:proofErr w:type="spellStart"/>
+                            <w:r>
+                              <w:t>text-decoration:none</w:t>
+                            </w:r>
+                            <w:proofErr w:type="spellEnd"/>
+                            <w:r>
+                              <w:t>;</w:t>
                             </w:r>
                             <w:r>
                               <w:br/>
-                              <w:t>color:yellow;</w:t>
+                            </w:r>
+                            <w:proofErr w:type="spellStart"/>
+                            <w:r>
+                              <w:t>color:yellow</w:t>
+                            </w:r>
+                            <w:proofErr w:type="spellEnd"/>
+                            <w:r>
+                              <w:t>;</w:t>
                             </w:r>
                             <w:r>
                               <w:br/>
@@ -722,12 +924,44 @@
     </w:p>
     <w:p>
       <w:r>
-        <w:t xml:space="preserve">Code can be written in HTML editors that support italic bold underlined rendering as WYSIWYG (it will still work with &lt;em&gt;code&lt;/em&gt; tags but it won’t be very readable. I have had success with both Kompozer and Blue Griffon. </w:t>
-      </w:r>
-    </w:p>
-    <w:p>
-      <w:r>
-        <w:t>The CSS on the right, when inserted at the top of a HTML file, makes it into a “Color FORTH” editor in ASCII.</w:t>
+        <w:t>Code can be written in HTML editors that support italic bold underlined rendering as WYSIWYG (it will still work with &lt;</w:t>
+      </w:r>
+      <w:proofErr w:type="spellStart"/>
+      <w:r>
+        <w:t>em</w:t>
+      </w:r>
+      <w:proofErr w:type="spellEnd"/>
+      <w:r>
+        <w:t>&gt;code&lt;/</w:t>
+      </w:r>
+      <w:proofErr w:type="spellStart"/>
+      <w:r>
+        <w:t>em</w:t>
+      </w:r>
+      <w:proofErr w:type="spellEnd"/>
+      <w:r>
+        <w:t xml:space="preserve">&gt; tags but it won’t be very readable. I have had success with both </w:t>
+      </w:r>
+      <w:proofErr w:type="spellStart"/>
+      <w:r>
+        <w:t>Kompozer</w:t>
+      </w:r>
+      <w:proofErr w:type="spellEnd"/>
+      <w:r>
+        <w:t xml:space="preserve"> and Blue Griffon. </w:t>
+      </w:r>
+    </w:p>
+    <w:p>
+      <w:r>
+        <w:t>The CSS on the right, when inserted at the top of a HTML file, makes it into a “</w:t>
+      </w:r>
+      <w:proofErr w:type="spellStart"/>
+      <w:r>
+        <w:t>Color</w:t>
+      </w:r>
+      <w:proofErr w:type="spellEnd"/>
+      <w:r>
+        <w:t xml:space="preserve"> FORTH” editor in ASCII.</w:t>
       </w:r>
     </w:p>
     <w:p>
@@ -766,7 +1000,23 @@
     </w:p>
     <w:p>
       <w:r>
-        <w:t>Initially there will be a machine with about 40 primitives , non packed, on a 32 bit machine architecture with 4 byte words, lower end format (e.g. LSB f</w:t>
+        <w:t xml:space="preserve">Initially there will be a machine with about 40 </w:t>
+      </w:r>
+      <w:proofErr w:type="gramStart"/>
+      <w:r>
+        <w:t>primitives ,</w:t>
+      </w:r>
+      <w:proofErr w:type="gramEnd"/>
+      <w:r>
+        <w:t xml:space="preserve"> </w:t>
+      </w:r>
+      <w:proofErr w:type="spellStart"/>
+      <w:r>
+        <w:t>non packed</w:t>
+      </w:r>
+      <w:proofErr w:type="spellEnd"/>
+      <w:r>
+        <w:t>, on a 32 bit machine architecture with 4 byte words, lower end format (e.g. LSB f</w:t>
       </w:r>
       <w:r>
         <w:t>irst), byte addressed (e.g. a</w:t>
@@ -782,7 +1032,13 @@
         </w:rPr>
       </w:pPr>
       <w:r>
-        <w:t>Bootstrapping will be done via a very limited simple in built compiler which compiles the base primitives, call and return and a skip call if zero primitive #0if</w:t>
+        <w:t>Bootstrapping will be done via a very limited simple in built compiler wh</w:t>
+      </w:r>
+      <w:r>
+        <w:t>ich compiles the base primitive definitions</w:t>
+      </w:r>
+      <w:r>
+        <w:t>, call and return and a skip call if zero primitive #0if</w:t>
       </w:r>
     </w:p>
     <w:p>
@@ -853,15 +1109,23 @@
       </w:r>
       <w:r>
         <w:tab/>
+      </w:r>
+      <w:proofErr w:type="spellStart"/>
+      <w:r>
         <w:t>xor</w:t>
       </w:r>
-    </w:p>
-    <w:p>
+      <w:proofErr w:type="spellEnd"/>
+    </w:p>
+    <w:p>
+      <w:proofErr w:type="gramStart"/>
       <w:r>
         <w:t xml:space="preserve">not  </w:t>
       </w:r>
       <w:r>
         <w:tab/>
+      </w:r>
+      <w:proofErr w:type="gramEnd"/>
+      <w:r>
         <w:t xml:space="preserve">0= </w:t>
       </w:r>
       <w:r>
@@ -940,8 +1204,13 @@
       </w:r>
       <w:r>
         <w:tab/>
-        <w:t>$hwio</w:t>
-      </w:r>
+        <w:t>$</w:t>
+      </w:r>
+      <w:proofErr w:type="spellStart"/>
+      <w:r>
+        <w:t>hwio</w:t>
+      </w:r>
+      <w:proofErr w:type="spellEnd"/>
     </w:p>
     <w:p>
       <w:pPr>
@@ -974,13 +1243,48 @@
         </w:rPr>
         <w:t>#0if is ‘execute the next word only if the top of stack is non zero’ e.g. skip call if zero.</w:t>
       </w:r>
-    </w:p>
-    <w:p>
-      <w:pPr>
-        <w:rPr>
-          <w:u w:val="single"/>
-        </w:rPr>
-      </w:pPr>
+      <w:r>
+        <w:rPr>
+          <w:i/>
+        </w:rPr>
+        <w:t xml:space="preserve"> It only makes sense in execute mode (it adds 4 to </w:t>
+      </w:r>
+      <w:proofErr w:type="spellStart"/>
+      <w:r>
+        <w:rPr>
+          <w:i/>
+        </w:rPr>
+        <w:t>to</w:t>
+      </w:r>
+      <w:proofErr w:type="spellEnd"/>
+      <w:r>
+        <w:rPr>
+          <w:i/>
+        </w:rPr>
+        <w:t xml:space="preserve"> the top of the return stack), it is </w:t>
+      </w:r>
+      <w:r>
+        <w:rPr>
+          <w:i/>
+          <w:u w:val="single"/>
+        </w:rPr>
+        <w:t>not</w:t>
+      </w:r>
+      <w:r>
+        <w:rPr>
+          <w:i/>
+        </w:rPr>
+        <w:t xml:space="preserve"> inline compiled.</w:t>
+      </w:r>
+    </w:p>
+    <w:p>
+      <w:pPr>
+        <w:rPr>
+          <w:u w:val="single"/>
+        </w:rPr>
+      </w:pPr>
+      <w:bookmarkStart w:id="0" w:name="_GoBack"/>
+      <w:bookmarkEnd w:id="0"/>
       <w:r>
         <w:rPr>
           <w:u w:val="single"/>
@@ -1010,8 +1314,13 @@
       </w:r>
     </w:p>
     <w:p>
-      <w:r>
-        <w:t>:[x]</w:t>
+      <w:proofErr w:type="gramStart"/>
+      <w:r>
+        <w:t>:[</w:t>
+      </w:r>
+      <w:proofErr w:type="gramEnd"/>
+      <w:r>
+        <w:t>x]</w:t>
       </w:r>
       <w:r>
         <w:tab/>
@@ -1023,7 +1332,11 @@
     </w:p>
     <w:p>
       <w:r>
-        <w:t>&lt;word&gt;</w:t>
+        <w:t>&lt;word</w:t>
+      </w:r>
+      <w:proofErr w:type="gramStart"/>
+      <w:r>
+        <w:t>&gt;</w:t>
       </w:r>
       <w:r>
         <w:t xml:space="preserve"> </w:t>
@@ -1034,8 +1347,9 @@
       <w:r>
         <w:tab/>
       </w:r>
-      <w:r>
-        <w:t>calls the code generator for x if x Is a primitive, or a call to x if it is a definition.</w:t>
+      <w:proofErr w:type="gramEnd"/>
+      <w:r>
+        <w:t>call to x</w:t>
       </w:r>
     </w:p>
     <w:p>
@@ -1061,7 +1375,15 @@
     </w:p>
     <w:p>
       <w:r>
-        <w:t xml:space="preserve">$wordsize </w:t>
+        <w:t>$</w:t>
+      </w:r>
+      <w:proofErr w:type="spellStart"/>
+      <w:r>
+        <w:t>wordsize</w:t>
+      </w:r>
+      <w:proofErr w:type="spellEnd"/>
+      <w:r>
+        <w:t xml:space="preserve"> </w:t>
       </w:r>
       <w:r>
         <w:tab/>
@@ -1089,10 +1411,17 @@
       </w:r>
       <w:r>
         <w:tab/>
+      </w:r>
+      <w:proofErr w:type="spellStart"/>
+      <w:r>
         <w:t>loo</w:t>
       </w:r>
       <w:r>
-        <w:t>p back to the start of the word by branch (equivalent to call &lt;self&gt; ;)</w:t>
+        <w:t>p</w:t>
+      </w:r>
+      <w:proofErr w:type="spellEnd"/>
+      <w:r>
+        <w:t xml:space="preserve"> back to the start of the word by branch (equivalent to call &lt;self&gt; ;)</w:t>
       </w:r>
     </w:p>
     <w:p>
@@ -1199,6 +1528,7 @@
           <w:u w:val="single"/>
         </w:rPr>
       </w:pPr>
+      <w:proofErr w:type="spellStart"/>
       <w:r>
         <w:rPr>
           <w:b/>
@@ -1206,6 +1536,7 @@
         </w:rPr>
         <w:t>BackEnd</w:t>
       </w:r>
+      <w:proofErr w:type="spellEnd"/>
       <w:r>
         <w:rPr>
           <w:b/>
@@ -1215,8 +1546,13 @@
       </w:r>
     </w:p>
     <w:p>
-      <w:r>
-        <w:t xml:space="preserve">generateLiteral(n) </w:t>
+      <w:proofErr w:type="spellStart"/>
+      <w:r>
+        <w:t>generateLiteral</w:t>
+      </w:r>
+      <w:proofErr w:type="spellEnd"/>
+      <w:r>
+        <w:t xml:space="preserve">(n) </w:t>
       </w:r>
       <w:r>
         <w:tab/>
@@ -1227,8 +1563,13 @@
       </w:r>
     </w:p>
     <w:p>
-      <w:r>
-        <w:t xml:space="preserve">generateCall(n) </w:t>
+      <w:proofErr w:type="spellStart"/>
+      <w:r>
+        <w:t>generateCall</w:t>
+      </w:r>
+      <w:proofErr w:type="spellEnd"/>
+      <w:r>
+        <w:t xml:space="preserve">(n) </w:t>
       </w:r>
       <w:r>
         <w:tab/>
@@ -1242,8 +1583,13 @@
       </w:r>
     </w:p>
     <w:p>
-      <w:r>
-        <w:t>generatePrimitive(n)</w:t>
+      <w:proofErr w:type="spellStart"/>
+      <w:r>
+        <w:t>generatePrimitive</w:t>
+      </w:r>
+      <w:proofErr w:type="spellEnd"/>
+      <w:r>
+        <w:t>(n)</w:t>
       </w:r>
       <w:r>
         <w:tab/>
@@ -1254,8 +1600,18 @@
       </w:r>
     </w:p>
     <w:p>
-      <w:r>
-        <w:t>generateLoop()</w:t>
+      <w:proofErr w:type="spellStart"/>
+      <w:proofErr w:type="gramStart"/>
+      <w:r>
+        <w:t>generateLoop</w:t>
+      </w:r>
+      <w:proofErr w:type="spellEnd"/>
+      <w:r>
+        <w:t>(</w:t>
+      </w:r>
+      <w:proofErr w:type="gramEnd"/>
+      <w:r>
+        <w:t>)</w:t>
       </w:r>
       <w:r>
         <w:tab/>
@@ -1310,7 +1666,15 @@
       </w:r>
       <w:r>
         <w:tab/>
-        <w:t>256k bytes of RAM memory, 64k 32 bit words (non volatile)</w:t>
+        <w:t>256k bytes of RAM memory, 64k 32 bit words (</w:t>
+      </w:r>
+      <w:proofErr w:type="spellStart"/>
+      <w:r>
+        <w:t>non volatile</w:t>
+      </w:r>
+      <w:proofErr w:type="spellEnd"/>
+      <w:r>
+        <w:t>)</w:t>
       </w:r>
     </w:p>
     <w:p>
@@ -1327,7 +1691,15 @@
         <w:tab/>
       </w:r>
       <w:r>
-        <w:t xml:space="preserve">0 $iohw &lt;n&gt; returns key pressed if any, 0 </w:t>
+        <w:t>0 $</w:t>
+      </w:r>
+      <w:proofErr w:type="spellStart"/>
+      <w:r>
+        <w:t>iohw</w:t>
+      </w:r>
+      <w:proofErr w:type="spellEnd"/>
+      <w:r>
+        <w:t xml:space="preserve"> &lt;n&gt; returns key pressed if any, 0 </w:t>
       </w:r>
       <w:r>
         <w:t>if no key press.</w:t>
@@ -1345,22 +1717,38 @@
       </w:r>
       <w:r>
         <w:tab/>
-        <w:t>&lt;a&gt; 1 $iohw sets write address in video RAM (32 x 16)</w:t>
-      </w:r>
-    </w:p>
-    <w:p>
-      <w:r>
-        <w:tab/>
-      </w:r>
-      <w:r>
-        <w:tab/>
-      </w:r>
-      <w:r>
-        <w:tab/>
-      </w:r>
-      <w:r>
-        <w:tab/>
-        <w:t>&lt;d&gt; 2 $iohw writes data to video RAM bits 0-7 char 8-11 colour</w:t>
+        <w:t>&lt;a&gt; 1 $</w:t>
+      </w:r>
+      <w:proofErr w:type="spellStart"/>
+      <w:r>
+        <w:t>iohw</w:t>
+      </w:r>
+      <w:proofErr w:type="spellEnd"/>
+      <w:r>
+        <w:t xml:space="preserve"> sets write address in video RAM (32 x 16)</w:t>
+      </w:r>
+    </w:p>
+    <w:p>
+      <w:r>
+        <w:tab/>
+      </w:r>
+      <w:r>
+        <w:tab/>
+      </w:r>
+      <w:r>
+        <w:tab/>
+      </w:r>
+      <w:r>
+        <w:tab/>
+        <w:t>&lt;d&gt; 2 $</w:t>
+      </w:r>
+      <w:proofErr w:type="spellStart"/>
+      <w:r>
+        <w:t>iohw</w:t>
+      </w:r>
+      <w:proofErr w:type="spellEnd"/>
+      <w:r>
+        <w:t xml:space="preserve"> writes data to video RAM bits 0-7 char 8-11 colour</w:t>
       </w:r>
     </w:p>
     <w:sectPr>

</xml_diff>

<commit_message>
Redesign of VM and Bootstrap FORTH
</commit_message>
<xml_diff>
--- a/Documentation/VForth.docx
+++ b/Documentation/VForth.docx
@@ -965,12 +965,6 @@
       </w:r>
       <w:r>
         <w:tab/>
-      </w:r>
-      <w:r>
-        <w:t>#0if</w:t>
-      </w:r>
-      <w:r>
-        <w:tab/>
         <w:t>$hwio</w:t>
       </w:r>
     </w:p>
@@ -997,44 +991,6 @@
           <w:i/>
         </w:rPr>
         <w:t>So 2* and 2/ shift zero bits on the appropriate end.</w:t>
-      </w:r>
-    </w:p>
-    <w:p>
-      <w:pPr>
-        <w:rPr>
-          <w:i/>
-        </w:rPr>
-      </w:pPr>
-      <w:r>
-        <w:rPr>
-          <w:i/>
-        </w:rPr>
-        <w:t>#0if is ‘execute the next word only if the top of stack is non zero’ e.g. skip call if zero.</w:t>
-      </w:r>
-      <w:r>
-        <w:rPr>
-          <w:i/>
-        </w:rPr>
-        <w:t xml:space="preserve"> It only makes sense in execute mode (it adds 4 to </w:t>
-      </w:r>
-      <w:r>
-        <w:rPr>
-          <w:i/>
-        </w:rPr>
-        <w:t xml:space="preserve">to the top of the return stack), it is </w:t>
-      </w:r>
-      <w:r>
-        <w:rPr>
-          <w:i/>
-          <w:u w:val="single"/>
-        </w:rPr>
-        <w:t>not</w:t>
-      </w:r>
-      <w:r>
-        <w:rPr>
-          <w:i/>
-        </w:rPr>
-        <w:t xml:space="preserve"> inline compiled.</w:t>
       </w:r>
     </w:p>
     <w:p>
@@ -1073,196 +1029,351 @@
     </w:p>
     <w:p>
       <w:r>
-        <w:t>:[x]</w:t>
-      </w:r>
-      <w:r>
-        <w:tab/>
-      </w:r>
-      <w:r>
-        <w:tab/>
-        <w:t>indicates put definition x here. In bootstrapping, definitions cannot fall through</w:t>
-      </w:r>
-    </w:p>
-    <w:p>
-      <w:r>
-        <w:t>&lt;word&gt;</w:t>
-      </w:r>
-      <w:r>
-        <w:t xml:space="preserve"> </w:t>
-      </w:r>
-      <w:r>
-        <w:t xml:space="preserve"> </w:t>
-      </w:r>
-      <w:r>
-        <w:tab/>
-      </w:r>
-      <w:r>
-        <w:t>call to x</w:t>
-      </w:r>
-    </w:p>
-    <w:p>
-      <w:r>
-        <w:t>&lt;digits&gt;</w:t>
-      </w:r>
-      <w:r>
-        <w:tab/>
-      </w:r>
-      <w:r>
-        <w:tab/>
-        <w:t>x is a decimal constant, push it on the stack.</w:t>
-      </w:r>
-    </w:p>
-    <w:p>
-      <w:r>
-        <w:t>$&lt;digits&gt;</w:t>
-      </w:r>
-      <w:r>
-        <w:tab/>
-        <w:t>x is a hexadecimal constant, push it on the stack.</w:t>
-      </w:r>
-    </w:p>
-    <w:p>
-      <w:r>
-        <w:t xml:space="preserve">$wordsize </w:t>
-      </w:r>
-      <w:r>
-        <w:tab/>
+        <w:t>// comments</w:t>
+      </w:r>
+    </w:p>
+    <w:p>
+      <w:r>
+        <w:t>: &lt;definiti</w:t>
+      </w:r>
+      <w:r>
+        <w:t xml:space="preserve">on&gt; </w:t>
+      </w:r>
+      <w:r>
+        <w:tab/>
+      </w:r>
+      <w:r>
+        <w:tab/>
+      </w:r>
+      <w:r>
+        <w:tab/>
+      </w:r>
+      <w:r>
+        <w:tab/>
+      </w:r>
+      <w:r>
+        <w:tab/>
+      </w:r>
+      <w:r>
+        <w:tab/>
+        <w:t>// New definition</w:t>
+      </w:r>
+    </w:p>
+    <w:p>
+      <w:r>
+        <w:t>a</w:t>
+      </w:r>
+      <w:r>
+        <w:t>lloc n</w:t>
+      </w:r>
+      <w:r>
+        <w:tab/>
+      </w:r>
+      <w:r>
+        <w:tab/>
+      </w:r>
+      <w:r>
+        <w:tab/>
+      </w:r>
+      <w:r>
+        <w:tab/>
+      </w:r>
+      <w:r>
+        <w:tab/>
+      </w:r>
+      <w:r>
+        <w:tab/>
+      </w:r>
+      <w:r>
+        <w:tab/>
+        <w:t>// allocate nn</w:t>
+      </w:r>
+      <w:r>
+        <w:t xml:space="preserve"> (const)</w:t>
+      </w:r>
+      <w:r>
+        <w:t xml:space="preserve"> bytes after a variable.</w:t>
+      </w:r>
+    </w:p>
+    <w:p>
+      <w:r>
+        <w:t>i</w:t>
+      </w:r>
+      <w:r>
+        <w:t xml:space="preserve">f </w:t>
+      </w:r>
+      <w:r>
+        <w:t xml:space="preserve">… then </w:t>
+      </w:r>
+      <w:r>
+        <w:tab/>
+      </w:r>
+      <w:r>
+        <w:tab/>
+      </w:r>
+      <w:r>
+        <w:tab/>
+      </w:r>
+      <w:r>
+        <w:tab/>
+      </w:r>
+      <w:r>
+        <w:tab/>
+      </w:r>
+      <w:r>
+        <w:tab/>
+        <w:t>// conditional code</w:t>
+      </w:r>
+      <w:r>
+        <w:t>, 1 level only.</w:t>
+      </w:r>
+    </w:p>
+    <w:p>
+      <w:r>
+        <w:t xml:space="preserve">self  </w:t>
+      </w:r>
+      <w:r>
+        <w:tab/>
+      </w:r>
+      <w:r>
+        <w:tab/>
+      </w:r>
+      <w:r>
+        <w:tab/>
+      </w:r>
+      <w:r>
+        <w:tab/>
+      </w:r>
+      <w:r>
+        <w:tab/>
+      </w:r>
+      <w:r>
+        <w:tab/>
+      </w:r>
+      <w:r>
+        <w:tab/>
+        <w:t>// recursive call/return.</w:t>
+      </w:r>
+    </w:p>
+    <w:p>
+      <w:r>
+        <w:t xml:space="preserve">__main </w:t>
+      </w:r>
+      <w:r>
+        <w:tab/>
+      </w:r>
+      <w:r>
+        <w:tab/>
+      </w:r>
+      <w:r>
+        <w:tab/>
+      </w:r>
+      <w:r>
+        <w:tab/>
+      </w:r>
+      <w:r>
+        <w:tab/>
+      </w:r>
+      <w:r>
+        <w:tab/>
+      </w:r>
+      <w:r>
+        <w:tab/>
+        <w:t>// Main program</w:t>
+      </w:r>
+    </w:p>
+    <w:p>
+      <w:r>
+        <w:t xml:space="preserve">; </w:t>
+      </w:r>
+      <w:r>
+        <w:tab/>
+      </w:r>
+      <w:r>
+        <w:tab/>
+      </w:r>
+      <w:r>
+        <w:tab/>
+      </w:r>
+      <w:r>
+        <w:tab/>
+      </w:r>
+      <w:r>
+        <w:tab/>
+      </w:r>
+      <w:r>
+        <w:tab/>
+      </w:r>
+      <w:r>
+        <w:tab/>
+        <w:t>// closes any open then after</w:t>
+      </w:r>
+    </w:p>
+    <w:p>
+      <w:r>
+        <w:t>word / constant</w:t>
+      </w:r>
+      <w:r>
+        <w:t xml:space="preserve"> / $constant </w:t>
+      </w:r>
+      <w:r>
+        <w:tab/>
+      </w:r>
+      <w:r>
+        <w:tab/>
+      </w:r>
+      <w:r>
+        <w:tab/>
+      </w:r>
+      <w:r>
+        <w:tab/>
+      </w:r>
+      <w:r>
+        <w:t>// words, constants, hex constants</w:t>
+      </w:r>
+    </w:p>
+    <w:p>
+      <w:r>
+        <w:t xml:space="preserve">wordsize </w:t>
+      </w:r>
+      <w:r>
+        <w:tab/>
+      </w:r>
+      <w:r>
+        <w:tab/>
+      </w:r>
+      <w:r>
+        <w:tab/>
+      </w:r>
+      <w:r>
+        <w:tab/>
+      </w:r>
+      <w:r>
+        <w:tab/>
+      </w:r>
+      <w:r>
+        <w:tab/>
+        <w:t xml:space="preserve">// </w:t>
+      </w:r>
+      <w:r>
         <w:t>pushes word size on stack</w:t>
       </w:r>
     </w:p>
     <w:p>
       <w:r>
-        <w:t>+++&lt;n&gt;</w:t>
-      </w:r>
-      <w:r>
-        <w:tab/>
-      </w:r>
-      <w:r>
-        <w:tab/>
-        <w:t>allocates empty space of &lt;n&gt; words</w:t>
-      </w:r>
-    </w:p>
-    <w:p>
-      <w:r>
-        <w:t xml:space="preserve">$loop </w:t>
-      </w:r>
-      <w:r>
-        <w:tab/>
-      </w:r>
-      <w:r>
-        <w:tab/>
-        <w:t>loo</w:t>
-      </w:r>
-      <w:r>
-        <w:t>p back to the start of the word by branch (equivalent to call &lt;self&gt; ;)</w:t>
-      </w:r>
-    </w:p>
-    <w:p>
-      <w:r>
         <w:t>The design of code should provide position independent code.</w:t>
       </w:r>
       <w:r>
-        <w:t xml:space="preserve"> The first two words, which are manually generated, are the variables $HEAD (of dictionary) and $TOP (of memory)</w:t>
-      </w:r>
-      <w:r>
-        <w:t>, these are hand coded and the values filled in by the Bootstrapping language compiler.</w:t>
-      </w:r>
-    </w:p>
-    <w:p>
-      <w:pPr>
-        <w:rPr>
-          <w:b/>
-          <w:u w:val="single"/>
-        </w:rPr>
-      </w:pPr>
-      <w:r>
-        <w:rPr>
-          <w:b/>
-          <w:u w:val="single"/>
-        </w:rPr>
-        <w:t>Virtual Machine</w:t>
-      </w:r>
-    </w:p>
-    <w:p>
-      <w:r>
-        <w:t>2 stacks in same memory space as code</w:t>
-      </w:r>
-      <w:r>
-        <w:t>.</w:t>
-      </w:r>
-    </w:p>
-    <w:p>
-      <w:r>
-        <w:t>00000000-7FFFFFFF</w:t>
-      </w:r>
-      <w:r>
-        <w:tab/>
-      </w:r>
-      <w:r>
-        <w:tab/>
-        <w:t>Push literal on stack</w:t>
-      </w:r>
-    </w:p>
-    <w:p>
-      <w:r>
-        <w:t>80000000-8FFFFFFF</w:t>
-      </w:r>
-      <w:r>
-        <w:tab/>
-      </w:r>
-      <w:r>
-        <w:tab/>
-        <w:t>Relative call forward (from following instruction)</w:t>
-      </w:r>
-    </w:p>
-    <w:p>
-      <w:r>
-        <w:t xml:space="preserve">90000000-9FFFFFFF </w:t>
-      </w:r>
-      <w:r>
-        <w:tab/>
-      </w:r>
-      <w:r>
-        <w:tab/>
-        <w:t>Relative call backward (from following instruction)</w:t>
-      </w:r>
-    </w:p>
-    <w:p>
-      <w:r>
-        <w:t>A0000000-A</w:t>
-      </w:r>
-      <w:r>
-        <w:t>FF</w:t>
-      </w:r>
-      <w:r>
-        <w:t xml:space="preserve">FFFFF </w:t>
-      </w:r>
-      <w:r>
-        <w:tab/>
-      </w:r>
-      <w:r>
-        <w:tab/>
-        <w:t>Relative branch forward</w:t>
-      </w:r>
-      <w:r>
-        <w:t xml:space="preserve"> (from following instruction)</w:t>
-      </w:r>
-    </w:p>
-    <w:p>
-      <w:r>
-        <w:t>B0000000-B</w:t>
+        <w:t xml:space="preserve"> The first three</w:t>
+      </w:r>
+      <w:r>
+        <w:t xml:space="preserve"> words, which are manuall</w:t>
+      </w:r>
+      <w:r>
+        <w:t xml:space="preserve">y generated, are the variables </w:t>
+      </w:r>
+      <w:r>
+        <w:t xml:space="preserve">HEAD (of dictionary), </w:t>
+      </w:r>
+      <w:r>
+        <w:t>HERE</w:t>
+      </w:r>
+      <w:r>
+        <w:t xml:space="preserve"> (</w:t>
+      </w:r>
+      <w:r>
+        <w:t xml:space="preserve">next free word </w:t>
+      </w:r>
+      <w:r>
+        <w:t>of memory)</w:t>
+      </w:r>
+      <w:r>
+        <w:t xml:space="preserve"> and the offset to __MAIN</w:t>
+      </w:r>
+      <w:r>
+        <w:t>. These words are added by the bootstrap compiler.</w:t>
       </w:r>
       <w:bookmarkStart w:id="0" w:name="_GoBack"/>
       <w:bookmarkEnd w:id="0"/>
-      <w:r>
-        <w:t xml:space="preserve">FFFFFFF </w:t>
-      </w:r>
-      <w:r>
-        <w:tab/>
-      </w:r>
-      <w:r>
-        <w:tab/>
-        <w:t>Relative branch backward (from following instruction)</w:t>
+    </w:p>
+    <w:p>
+      <w:pPr>
+        <w:rPr>
+          <w:b/>
+          <w:u w:val="single"/>
+        </w:rPr>
+      </w:pPr>
+      <w:r>
+        <w:rPr>
+          <w:b/>
+          <w:u w:val="single"/>
+        </w:rPr>
+        <w:t>Virtual Machine</w:t>
+      </w:r>
+    </w:p>
+    <w:p>
+      <w:r>
+        <w:t>2 stacks in same memory space as code</w:t>
+      </w:r>
+      <w:r>
+        <w:t>.</w:t>
+      </w:r>
+    </w:p>
+    <w:p>
+      <w:r>
+        <w:t>00000000-7FFFFFFF</w:t>
+      </w:r>
+      <w:r>
+        <w:tab/>
+      </w:r>
+      <w:r>
+        <w:tab/>
+        <w:t>Push literal on stack</w:t>
+      </w:r>
+    </w:p>
+    <w:p>
+      <w:r>
+        <w:t>80000000-8FFFFFFF</w:t>
+      </w:r>
+      <w:r>
+        <w:tab/>
+      </w:r>
+      <w:r>
+        <w:tab/>
+        <w:t>Relative call (from following instruction)</w:t>
+      </w:r>
+    </w:p>
+    <w:p>
+      <w:r>
+        <w:t>90000000-9</w:t>
+      </w:r>
+      <w:r>
+        <w:t>FF</w:t>
+      </w:r>
+      <w:r>
+        <w:t xml:space="preserve">FFFFF </w:t>
+      </w:r>
+      <w:r>
+        <w:tab/>
+      </w:r>
+      <w:r>
+        <w:tab/>
+        <w:t xml:space="preserve">Relative branch </w:t>
+      </w:r>
+      <w:r>
+        <w:t>unconditional</w:t>
+      </w:r>
+    </w:p>
+    <w:p>
+      <w:r>
+        <w:t xml:space="preserve">A0000000-AFFFFFFF </w:t>
+      </w:r>
+      <w:r>
+        <w:tab/>
+      </w:r>
+      <w:r>
+        <w:tab/>
+        <w:t>Relative branch if tos = 0 (dropped)</w:t>
       </w:r>
     </w:p>
     <w:p>
@@ -1278,82 +1389,6 @@
       <w:r>
         <w:tab/>
         <w:t>Primitive 0-255</w:t>
-      </w:r>
-    </w:p>
-    <w:p>
-      <w:pPr>
-        <w:rPr>
-          <w:b/>
-          <w:u w:val="single"/>
-        </w:rPr>
-      </w:pPr>
-      <w:r>
-        <w:rPr>
-          <w:b/>
-          <w:u w:val="single"/>
-        </w:rPr>
-        <w:t>BackEnd</w:t>
-      </w:r>
-      <w:r>
-        <w:rPr>
-          <w:b/>
-          <w:u w:val="single"/>
-        </w:rPr>
-        <w:t xml:space="preserve"> (platform specific)</w:t>
-      </w:r>
-    </w:p>
-    <w:p>
-      <w:r>
-        <w:t xml:space="preserve">generateLiteral(n) </w:t>
-      </w:r>
-      <w:r>
-        <w:tab/>
-      </w:r>
-      <w:r>
-        <w:tab/>
-        <w:t>generate code for a literal</w:t>
-      </w:r>
-    </w:p>
-    <w:p>
-      <w:r>
-        <w:t xml:space="preserve">generateCall(n) </w:t>
-      </w:r>
-      <w:r>
-        <w:tab/>
-      </w:r>
-      <w:r>
-        <w:tab/>
-      </w:r>
-      <w:r>
-        <w:tab/>
-        <w:t>generate code for a call</w:t>
-      </w:r>
-    </w:p>
-    <w:p>
-      <w:r>
-        <w:t>generatePrimitive(n)</w:t>
-      </w:r>
-      <w:r>
-        <w:tab/>
-      </w:r>
-      <w:r>
-        <w:tab/>
-        <w:t>generate code for a specific primitive</w:t>
-      </w:r>
-    </w:p>
-    <w:p>
-      <w:r>
-        <w:t>generateLoop()</w:t>
-      </w:r>
-      <w:r>
-        <w:tab/>
-      </w:r>
-      <w:r>
-        <w:tab/>
-      </w:r>
-      <w:r>
-        <w:tab/>
-        <w:t>generate branch to definition start (the use of “recursion” for loops.</w:t>
       </w:r>
     </w:p>
     <w:p>

</xml_diff>

<commit_message>
Changed non-literal vm opcodes to Cx-Fx
So the opcodes are easily generated, literal $80000000 can't be entered
as is.
</commit_message>
<xml_diff>
--- a/Documentation/VForth.docx
+++ b/Documentation/VForth.docx
@@ -1293,80 +1293,86 @@
       <w:r>
         <w:t>. These words are added by the bootstrap compiler.</w:t>
       </w:r>
+    </w:p>
+    <w:p>
+      <w:pPr>
+        <w:rPr>
+          <w:b/>
+          <w:u w:val="single"/>
+        </w:rPr>
+      </w:pPr>
+      <w:r>
+        <w:rPr>
+          <w:b/>
+          <w:u w:val="single"/>
+        </w:rPr>
+        <w:t>Virtual Machine</w:t>
+      </w:r>
+    </w:p>
+    <w:p>
+      <w:r>
+        <w:t>2 stacks in same memory space as code</w:t>
+      </w:r>
+      <w:r>
+        <w:t>.</w:t>
+      </w:r>
+    </w:p>
+    <w:p>
+      <w:r>
+        <w:t>00000000-7FFFFFFF</w:t>
+      </w:r>
+      <w:r>
+        <w:tab/>
+      </w:r>
+      <w:r>
+        <w:tab/>
+        <w:t>Push literal on stack</w:t>
+      </w:r>
+    </w:p>
+    <w:p>
+      <w:r>
+        <w:t>C0000000-C</w:t>
+      </w:r>
+      <w:r>
+        <w:t>FFFFFFF</w:t>
+      </w:r>
+      <w:r>
+        <w:tab/>
+      </w:r>
+      <w:r>
+        <w:tab/>
+        <w:t>Relative call (from following instruction)</w:t>
+      </w:r>
+    </w:p>
+    <w:p>
+      <w:r>
+        <w:t>D0000000-D</w:t>
+      </w:r>
+      <w:r>
+        <w:t>FF</w:t>
+      </w:r>
+      <w:r>
+        <w:t xml:space="preserve">FFFFF </w:t>
+      </w:r>
+      <w:r>
+        <w:tab/>
+      </w:r>
+      <w:r>
+        <w:tab/>
+        <w:t xml:space="preserve">Relative branch </w:t>
+      </w:r>
+      <w:r>
+        <w:t>unconditional</w:t>
+      </w:r>
+    </w:p>
+    <w:p>
+      <w:r>
+        <w:t>E0000000-E</w:t>
+      </w:r>
       <w:bookmarkStart w:id="0" w:name="_GoBack"/>
       <w:bookmarkEnd w:id="0"/>
-    </w:p>
-    <w:p>
-      <w:pPr>
-        <w:rPr>
-          <w:b/>
-          <w:u w:val="single"/>
-        </w:rPr>
-      </w:pPr>
-      <w:r>
-        <w:rPr>
-          <w:b/>
-          <w:u w:val="single"/>
-        </w:rPr>
-        <w:t>Virtual Machine</w:t>
-      </w:r>
-    </w:p>
-    <w:p>
-      <w:r>
-        <w:t>2 stacks in same memory space as code</w:t>
-      </w:r>
-      <w:r>
-        <w:t>.</w:t>
-      </w:r>
-    </w:p>
-    <w:p>
-      <w:r>
-        <w:t>00000000-7FFFFFFF</w:t>
-      </w:r>
-      <w:r>
-        <w:tab/>
-      </w:r>
-      <w:r>
-        <w:tab/>
-        <w:t>Push literal on stack</w:t>
-      </w:r>
-    </w:p>
-    <w:p>
-      <w:r>
-        <w:t>80000000-8FFFFFFF</w:t>
-      </w:r>
-      <w:r>
-        <w:tab/>
-      </w:r>
-      <w:r>
-        <w:tab/>
-        <w:t>Relative call (from following instruction)</w:t>
-      </w:r>
-    </w:p>
-    <w:p>
-      <w:r>
-        <w:t>90000000-9</w:t>
-      </w:r>
-      <w:r>
-        <w:t>FF</w:t>
-      </w:r>
-      <w:r>
-        <w:t xml:space="preserve">FFFFF </w:t>
-      </w:r>
-      <w:r>
-        <w:tab/>
-      </w:r>
-      <w:r>
-        <w:tab/>
-        <w:t xml:space="preserve">Relative branch </w:t>
-      </w:r>
-      <w:r>
-        <w:t>unconditional</w:t>
-      </w:r>
-    </w:p>
-    <w:p>
-      <w:r>
-        <w:t xml:space="preserve">A0000000-AFFFFFFF </w:t>
+      <w:r>
+        <w:t xml:space="preserve">FFFFFFF </w:t>
       </w:r>
       <w:r>
         <w:tab/>
@@ -2126,7 +2132,7 @@
       </w:pPr>
     </w:pPrDefault>
   </w:docDefaults>
-  <w:latentStyles w:defLockedState="0" w:defUIPriority="99" w:defSemiHidden="0" w:defUnhideWhenUsed="0" w:defQFormat="0" w:count="372">
+  <w:latentStyles w:defLockedState="0" w:defUIPriority="99" w:defSemiHidden="0" w:defUnhideWhenUsed="0" w:defQFormat="0" w:count="373">
     <w:lsdException w:name="Normal" w:uiPriority="0" w:qFormat="1"/>
     <w:lsdException w:name="heading 1" w:uiPriority="9" w:qFormat="1"/>
     <w:lsdException w:name="heading 2" w:semiHidden="1" w:uiPriority="9" w:unhideWhenUsed="1" w:qFormat="1"/>
@@ -2232,7 +2238,6 @@
     <w:lsdException w:name="HTML Sample" w:semiHidden="1" w:unhideWhenUsed="1"/>
     <w:lsdException w:name="HTML Typewriter" w:semiHidden="1" w:unhideWhenUsed="1"/>
     <w:lsdException w:name="HTML Variable" w:semiHidden="1" w:unhideWhenUsed="1"/>
-    <w:lsdException w:name="Normal Table" w:semiHidden="1" w:unhideWhenUsed="1"/>
     <w:lsdException w:name="annotation subject" w:semiHidden="1" w:unhideWhenUsed="1"/>
     <w:lsdException w:name="No List" w:semiHidden="1" w:unhideWhenUsed="1"/>
     <w:lsdException w:name="Outline List 1" w:semiHidden="1" w:unhideWhenUsed="1"/>
@@ -2279,10 +2284,8 @@
     <w:lsdException w:name="Table Subtle 2" w:semiHidden="1" w:unhideWhenUsed="1"/>
     <w:lsdException w:name="Table Web 1" w:semiHidden="1" w:unhideWhenUsed="1"/>
     <w:lsdException w:name="Table Web 2" w:semiHidden="1" w:unhideWhenUsed="1"/>
-    <w:lsdException w:name="Table Web 3" w:semiHidden="1" w:unhideWhenUsed="1"/>
     <w:lsdException w:name="Balloon Text" w:semiHidden="1" w:unhideWhenUsed="1"/>
     <w:lsdException w:name="Table Grid" w:uiPriority="39"/>
-    <w:lsdException w:name="Table Theme" w:semiHidden="1" w:unhideWhenUsed="1"/>
     <w:lsdException w:name="Placeholder Text" w:semiHidden="1"/>
     <w:lsdException w:name="No Spacing" w:uiPriority="1" w:qFormat="1"/>
     <w:lsdException w:name="Light Shading" w:uiPriority="60"/>
@@ -2499,6 +2502,7 @@
     <w:lsdException w:name="List Table 6 Colorful Accent 6" w:uiPriority="51"/>
     <w:lsdException w:name="List Table 7 Colorful Accent 6" w:uiPriority="52"/>
     <w:lsdException w:name="Mention" w:semiHidden="1" w:unhideWhenUsed="1"/>
+    <w:lsdException w:name="Smart Hyperlink" w:semiHidden="1" w:unhideWhenUsed="1"/>
   </w:latentStyles>
   <w:style w:type="paragraph" w:default="1" w:styleId="Normal">
     <w:name w:val="Normal"/>

</xml_diff>

<commit_message>
Bootcompiler can generate text for testing.
</commit_message>
<xml_diff>
--- a/Documentation/VForth.docx
+++ b/Documentation/VForth.docx
@@ -30,7 +30,15 @@
         <w:t>V</w:t>
       </w:r>
       <w:r>
-        <w:t>FORTH is a 32 bit Forth derivative. Its initial platform is a simple 32 bit virtual machine.</w:t>
+        <w:t xml:space="preserve">FORTH is a 32 bit Forth derivative. Its initial platform is a simple </w:t>
+      </w:r>
+      <w:proofErr w:type="gramStart"/>
+      <w:r>
+        <w:t>32 bit</w:t>
+      </w:r>
+      <w:proofErr w:type="gramEnd"/>
+      <w:r>
+        <w:t xml:space="preserve"> virtual machine.</w:t>
       </w:r>
     </w:p>
     <w:p>
@@ -38,7 +46,15 @@
         <w:t>Like OCF</w:t>
       </w:r>
       <w:r>
-        <w:t xml:space="preserve"> (and like Chuck Moore’s 1970 FORTH version !)</w:t>
+        <w:t xml:space="preserve"> (and like Chuck Moore’s 1970 FORTH </w:t>
+      </w:r>
+      <w:proofErr w:type="gramStart"/>
+      <w:r>
+        <w:t>version !</w:t>
+      </w:r>
+      <w:proofErr w:type="gramEnd"/>
+      <w:r>
+        <w:t>)</w:t>
       </w:r>
       <w:r>
         <w:t>, all words are executed.</w:t>
@@ -87,10 +103,42 @@
     </w:p>
     <w:p>
       <w:r>
-        <w:t xml:space="preserve">RFORTH code is driven by either Color (like Color FORTH) or Syntax as follows. </w:t>
-      </w:r>
-      <w:r>
-        <w:t xml:space="preserve"> Color FORTHs colour scheme is kept, but this is not Color Forth.</w:t>
+        <w:t xml:space="preserve">RFORTH code is driven by either </w:t>
+      </w:r>
+      <w:proofErr w:type="spellStart"/>
+      <w:r>
+        <w:t>Color</w:t>
+      </w:r>
+      <w:proofErr w:type="spellEnd"/>
+      <w:r>
+        <w:t xml:space="preserve"> (like </w:t>
+      </w:r>
+      <w:proofErr w:type="spellStart"/>
+      <w:r>
+        <w:t>Color</w:t>
+      </w:r>
+      <w:proofErr w:type="spellEnd"/>
+      <w:r>
+        <w:t xml:space="preserve"> FORTH) or Syntax as follows. </w:t>
+      </w:r>
+      <w:r>
+        <w:t xml:space="preserve"> </w:t>
+      </w:r>
+      <w:proofErr w:type="spellStart"/>
+      <w:r>
+        <w:t>Color</w:t>
+      </w:r>
+      <w:proofErr w:type="spellEnd"/>
+      <w:r>
+        <w:t xml:space="preserve"> FORTHs colour scheme is kept, but this is not </w:t>
+      </w:r>
+      <w:proofErr w:type="spellStart"/>
+      <w:r>
+        <w:t>Color</w:t>
+      </w:r>
+      <w:proofErr w:type="spellEnd"/>
+      <w:r>
+        <w:t xml:space="preserve"> Forth.</w:t>
       </w:r>
       <w:r>
         <w:t xml:space="preserve"> Code is compiled to ‘object code’.</w:t>
@@ -98,7 +146,23 @@
     </w:p>
     <w:p>
       <w:r>
-        <w:t>Note that when producing the standard words (e.g. DUP) you cannot always use code that just compiles the primitive. The reason is because some words – R&gt; &gt;R and ;  access or update the return stack and as such when called as a “word-ised” version will have the return call from that initial call in the way.</w:t>
+        <w:t xml:space="preserve">Note that when producing the standard words (e.g. DUP) you cannot always use code that just compiles the primitive. The reason is because some words – R&gt; &gt;R </w:t>
+      </w:r>
+      <w:proofErr w:type="gramStart"/>
+      <w:r>
+        <w:t>and ;</w:t>
+      </w:r>
+      <w:proofErr w:type="gramEnd"/>
+      <w:r>
+        <w:t xml:space="preserve">  access or update the return stack and as such when called as a “word-</w:t>
+      </w:r>
+      <w:proofErr w:type="spellStart"/>
+      <w:r>
+        <w:t>ised</w:t>
+      </w:r>
+      <w:proofErr w:type="spellEnd"/>
+      <w:r>
+        <w:t>” version will have the return call from that initial call in the way.</w:t>
       </w:r>
     </w:p>
     <w:p/>
@@ -220,7 +284,15 @@
         <w:t>|</w:t>
       </w:r>
       <w:r>
-        <w:t xml:space="preserve"> does not it compiles a call to DUP.</w:t>
+        <w:t xml:space="preserve"> does </w:t>
+      </w:r>
+      <w:proofErr w:type="gramStart"/>
+      <w:r>
+        <w:t>not</w:t>
+      </w:r>
+      <w:proofErr w:type="gramEnd"/>
+      <w:r>
+        <w:t xml:space="preserve"> it compiles a call to DUP.</w:t>
       </w:r>
       <w:r>
         <w:t xml:space="preserve"> If that does not exist it throws an error.</w:t>
@@ -298,8 +370,17 @@
           <w:color w:val="92D050"/>
           <w:highlight w:val="black"/>
         </w:rPr>
-        <w:t xml:space="preserve"> 2* 2* ;</w:t>
-      </w:r>
+        <w:t xml:space="preserve"> 2* 2</w:t>
+      </w:r>
+      <w:proofErr w:type="gramStart"/>
+      <w:r>
+        <w:rPr>
+          <w:color w:val="92D050"/>
+          <w:highlight w:val="black"/>
+        </w:rPr>
+        <w:t>* ;</w:t>
+      </w:r>
+      <w:proofErr w:type="gramEnd"/>
       <w:r>
         <w:t xml:space="preserve"> works. It will actually – record a reference to 8*, compile the code for 2* whatever that is, record a reference to 4* and compile the code for 2* twice, followed by the code for return. Compilation will be done by |2* and |; respectively.</w:t>
       </w:r>
@@ -371,16 +452,37 @@
           <w:color w:val="FFFFFF" w:themeColor="background1"/>
           <w:highlight w:val="black"/>
         </w:rPr>
-        <w:t>italicised like this</w:t>
-      </w:r>
-      <w:r>
-        <w:rPr>
+        <w:t xml:space="preserve">italicised like </w:t>
+      </w:r>
+      <w:proofErr w:type="gramStart"/>
+      <w:r>
+        <w:rPr>
+          <w:i/>
           <w:color w:val="FFFFFF" w:themeColor="background1"/>
+          <w:highlight w:val="black"/>
+        </w:rPr>
+        <w:t>this</w:t>
+      </w:r>
+      <w:r>
+        <w:rPr>
+          <w:color w:val="FFFFFF" w:themeColor="background1"/>
         </w:rPr>
         <w:t xml:space="preserve"> </w:t>
       </w:r>
       <w:r>
-        <w:t xml:space="preserve"> in editors (e.g. Kompozer or Blue Griffon) if the display system supports it. Obviously it has to support either bold/italic/underline or colour.</w:t>
+        <w:t xml:space="preserve"> in</w:t>
+      </w:r>
+      <w:proofErr w:type="gramEnd"/>
+      <w:r>
+        <w:t xml:space="preserve"> editors (e.g. </w:t>
+      </w:r>
+      <w:proofErr w:type="spellStart"/>
+      <w:r>
+        <w:t>Kompozer</w:t>
+      </w:r>
+      <w:proofErr w:type="spellEnd"/>
+      <w:r>
+        <w:t xml:space="preserve"> or Blue Griffon) if the display system supports it. Obviously it has to support either bold/italic/underline or colour.</w:t>
       </w:r>
       <w:r>
         <w:t xml:space="preserve"> </w:t>
@@ -457,19 +559,39 @@
                               <w:spacing w:after="0"/>
                             </w:pPr>
                             <w:r>
-                              <w:t>&lt;style type="text/css"&gt;</w:t>
+                              <w:t>&lt;style type="text/</w:t>
+                            </w:r>
+                            <w:proofErr w:type="spellStart"/>
+                            <w:r>
+                              <w:t>css</w:t>
+                            </w:r>
+                            <w:proofErr w:type="spellEnd"/>
+                            <w:r>
+                              <w:t>"&gt;</w:t>
                             </w:r>
                             <w:r>
                               <w:br/>
-                              <w:t xml:space="preserve">em { </w:t>
+                            </w:r>
+                            <w:proofErr w:type="spellStart"/>
+                            <w:r>
+                              <w:t>em</w:t>
+                            </w:r>
+                            <w:proofErr w:type="spellEnd"/>
+                            <w:r>
+                              <w:t xml:space="preserve"> { </w:t>
                             </w:r>
                           </w:p>
                           <w:p>
                             <w:pPr>
                               <w:spacing w:after="0"/>
                             </w:pPr>
-                            <w:r>
-                              <w:t xml:space="preserve">color: white; </w:t>
+                            <w:proofErr w:type="spellStart"/>
+                            <w:r>
+                              <w:t>color</w:t>
+                            </w:r>
+                            <w:proofErr w:type="spellEnd"/>
+                            <w:r>
+                              <w:t xml:space="preserve">: white; </w:t>
                             </w:r>
                           </w:p>
                           <w:p>
@@ -488,20 +610,54 @@
                             <w:pPr>
                               <w:spacing w:after="0"/>
                             </w:pPr>
-                            <w:r>
-                              <w:t>font-size:x-large;</w:t>
+                            <w:proofErr w:type="spellStart"/>
+                            <w:r>
+                              <w:t>font-size:x-large</w:t>
+                            </w:r>
+                            <w:proofErr w:type="spellEnd"/>
+                            <w:r>
+                              <w:t>;</w:t>
                             </w:r>
                             <w:r>
                               <w:br/>
-                              <w:t>font-family:consolas,tahoma,sans-serif;</w:t>
+                            </w:r>
+                            <w:proofErr w:type="spellStart"/>
+                            <w:r>
+                              <w:t>font-</w:t>
+                            </w:r>
+                            <w:proofErr w:type="gramStart"/>
+                            <w:r>
+                              <w:t>family:consolas</w:t>
+                            </w:r>
+                            <w:proofErr w:type="gramEnd"/>
+                            <w:r>
+                              <w:t>,tahoma,sans-serif</w:t>
+                            </w:r>
+                            <w:proofErr w:type="spellEnd"/>
+                            <w:r>
+                              <w:t>;</w:t>
                             </w:r>
                             <w:r>
                               <w:br/>
-                              <w:t>color: green;</w:t>
+                            </w:r>
+                            <w:proofErr w:type="spellStart"/>
+                            <w:r>
+                              <w:t>color</w:t>
+                            </w:r>
+                            <w:proofErr w:type="spellEnd"/>
+                            <w:r>
+                              <w:t>: green;</w:t>
                             </w:r>
                             <w:r>
                               <w:br/>
-                              <w:t>background-color:black;</w:t>
+                            </w:r>
+                            <w:proofErr w:type="spellStart"/>
+                            <w:r>
+                              <w:t>background-color:black</w:t>
+                            </w:r>
+                            <w:proofErr w:type="spellEnd"/>
+                            <w:r>
+                              <w:t>;</w:t>
                             </w:r>
                             <w:r>
                               <w:br/>
@@ -513,7 +669,14 @@
                             </w:r>
                             <w:r>
                               <w:br/>
-                              <w:t>color: red;</w:t>
+                            </w:r>
+                            <w:proofErr w:type="spellStart"/>
+                            <w:r>
+                              <w:t>color</w:t>
+                            </w:r>
+                            <w:proofErr w:type="spellEnd"/>
+                            <w:r>
+                              <w:t>: red;</w:t>
                             </w:r>
                             <w:r>
                               <w:br/>
@@ -525,11 +688,25 @@
                             </w:r>
                             <w:r>
                               <w:br/>
-                              <w:t>text-decoration:none;</w:t>
+                            </w:r>
+                            <w:proofErr w:type="spellStart"/>
+                            <w:r>
+                              <w:t>text-decoration:none</w:t>
+                            </w:r>
+                            <w:proofErr w:type="spellEnd"/>
+                            <w:r>
+                              <w:t>;</w:t>
                             </w:r>
                             <w:r>
                               <w:br/>
-                              <w:t>color:yellow;</w:t>
+                            </w:r>
+                            <w:proofErr w:type="spellStart"/>
+                            <w:r>
+                              <w:t>color:yellow</w:t>
+                            </w:r>
+                            <w:proofErr w:type="spellEnd"/>
+                            <w:r>
+                              <w:t>;</w:t>
                             </w:r>
                             <w:r>
                               <w:br/>
@@ -747,12 +924,44 @@
     </w:p>
     <w:p>
       <w:r>
-        <w:t xml:space="preserve">Code can be written in HTML editors that support italic bold underlined rendering as WYSIWYG (it will still work with &lt;em&gt;code&lt;/em&gt; tags but it won’t be very readable. I have had success with both Kompozer and Blue Griffon. </w:t>
-      </w:r>
-    </w:p>
-    <w:p>
-      <w:r>
-        <w:t>The CSS on the right, when inserted at the top of a HTML file, makes it into a “Color FORTH” editor in ASCII.</w:t>
+        <w:t>Code can be written in HTML editors that support italic bold underlined rendering as WYSIWYG (it will still work with &lt;</w:t>
+      </w:r>
+      <w:proofErr w:type="spellStart"/>
+      <w:r>
+        <w:t>em</w:t>
+      </w:r>
+      <w:proofErr w:type="spellEnd"/>
+      <w:r>
+        <w:t>&gt;code&lt;/</w:t>
+      </w:r>
+      <w:proofErr w:type="spellStart"/>
+      <w:r>
+        <w:t>em</w:t>
+      </w:r>
+      <w:proofErr w:type="spellEnd"/>
+      <w:r>
+        <w:t xml:space="preserve">&gt; tags but it won’t be very readable. I have had success with both </w:t>
+      </w:r>
+      <w:proofErr w:type="spellStart"/>
+      <w:r>
+        <w:t>Kompozer</w:t>
+      </w:r>
+      <w:proofErr w:type="spellEnd"/>
+      <w:r>
+        <w:t xml:space="preserve"> and Blue Griffon. </w:t>
+      </w:r>
+    </w:p>
+    <w:p>
+      <w:r>
+        <w:t>The CSS on the right, when inserted at the top of a HTML file, makes it into a “</w:t>
+      </w:r>
+      <w:proofErr w:type="spellStart"/>
+      <w:r>
+        <w:t>Color</w:t>
+      </w:r>
+      <w:proofErr w:type="spellEnd"/>
+      <w:r>
+        <w:t xml:space="preserve"> FORTH” editor in ASCII.</w:t>
       </w:r>
     </w:p>
     <w:p>
@@ -791,7 +1000,23 @@
     </w:p>
     <w:p>
       <w:r>
-        <w:t>Initially there will be a machine with about 40 primitives , non packed, on a 32 bit machine architecture with 4 byte words, lower end format (e.g. LSB f</w:t>
+        <w:t xml:space="preserve">Initially there will be a machine with about 40 </w:t>
+      </w:r>
+      <w:proofErr w:type="gramStart"/>
+      <w:r>
+        <w:t>primitives ,</w:t>
+      </w:r>
+      <w:proofErr w:type="gramEnd"/>
+      <w:r>
+        <w:t xml:space="preserve"> </w:t>
+      </w:r>
+      <w:proofErr w:type="spellStart"/>
+      <w:r>
+        <w:t>non packed</w:t>
+      </w:r>
+      <w:proofErr w:type="spellEnd"/>
+      <w:r>
+        <w:t>, on a 32 bit machine architecture with 4 byte words, lower end format (e.g. LSB f</w:t>
       </w:r>
       <w:r>
         <w:t>irst), byte addressed (e.g. a</w:t>
@@ -884,15 +1109,23 @@
       </w:r>
       <w:r>
         <w:tab/>
+      </w:r>
+      <w:proofErr w:type="spellStart"/>
+      <w:r>
         <w:t>xor</w:t>
       </w:r>
-    </w:p>
-    <w:p>
+      <w:proofErr w:type="spellEnd"/>
+    </w:p>
+    <w:p>
+      <w:proofErr w:type="gramStart"/>
       <w:r>
         <w:t xml:space="preserve">not  </w:t>
       </w:r>
       <w:r>
         <w:tab/>
+      </w:r>
+      <w:proofErr w:type="gramEnd"/>
+      <w:r>
         <w:t xml:space="preserve">0= </w:t>
       </w:r>
       <w:r>
@@ -965,8 +1198,13 @@
       </w:r>
       <w:r>
         <w:tab/>
-        <w:t>$hwio</w:t>
-      </w:r>
+        <w:t>$</w:t>
+      </w:r>
+      <w:proofErr w:type="spellStart"/>
+      <w:r>
+        <w:t>hwio</w:t>
+      </w:r>
+      <w:proofErr w:type="spellEnd"/>
     </w:p>
     <w:p>
       <w:pPr>
@@ -1060,36 +1298,54 @@
       </w:r>
     </w:p>
     <w:p>
+      <w:proofErr w:type="spellStart"/>
       <w:r>
         <w:t>a</w:t>
       </w:r>
       <w:r>
-        <w:t>lloc n</w:t>
-      </w:r>
-      <w:r>
-        <w:tab/>
-      </w:r>
-      <w:r>
-        <w:tab/>
-      </w:r>
-      <w:r>
-        <w:tab/>
-      </w:r>
-      <w:r>
-        <w:tab/>
-      </w:r>
-      <w:r>
-        <w:tab/>
-      </w:r>
-      <w:r>
-        <w:tab/>
-      </w:r>
-      <w:r>
-        <w:tab/>
-        <w:t>// allocate nn</w:t>
-      </w:r>
-      <w:r>
-        <w:t xml:space="preserve"> (const)</w:t>
+        <w:t>lloc</w:t>
+      </w:r>
+      <w:proofErr w:type="spellEnd"/>
+      <w:r>
+        <w:t xml:space="preserve"> n</w:t>
+      </w:r>
+      <w:r>
+        <w:tab/>
+      </w:r>
+      <w:r>
+        <w:tab/>
+      </w:r>
+      <w:r>
+        <w:tab/>
+      </w:r>
+      <w:r>
+        <w:tab/>
+      </w:r>
+      <w:r>
+        <w:tab/>
+      </w:r>
+      <w:r>
+        <w:tab/>
+      </w:r>
+      <w:r>
+        <w:tab/>
+        <w:t xml:space="preserve">// allocate </w:t>
+      </w:r>
+      <w:proofErr w:type="spellStart"/>
+      <w:r>
+        <w:t>nn</w:t>
+      </w:r>
+      <w:proofErr w:type="spellEnd"/>
+      <w:r>
+        <w:t xml:space="preserve"> (</w:t>
+      </w:r>
+      <w:proofErr w:type="spellStart"/>
+      <w:r>
+        <w:t>const</w:t>
+      </w:r>
+      <w:proofErr w:type="spellEnd"/>
+      <w:r>
+        <w:t>)</w:t>
       </w:r>
       <w:r>
         <w:t xml:space="preserve"> bytes after a variable.</w:t>
@@ -1129,12 +1385,14 @@
       </w:r>
     </w:p>
     <w:p>
+      <w:proofErr w:type="gramStart"/>
       <w:r>
         <w:t xml:space="preserve">self  </w:t>
       </w:r>
       <w:r>
         <w:tab/>
       </w:r>
+      <w:proofErr w:type="gramEnd"/>
       <w:r>
         <w:tab/>
       </w:r>
@@ -1233,8 +1491,13 @@
       </w:r>
     </w:p>
     <w:p>
-      <w:r>
-        <w:t xml:space="preserve">wordsize </w:t>
+      <w:proofErr w:type="spellStart"/>
+      <w:r>
+        <w:t>wordsize</w:t>
+      </w:r>
+      <w:proofErr w:type="spellEnd"/>
+      <w:r>
+        <w:t xml:space="preserve"> </w:t>
       </w:r>
       <w:r>
         <w:tab/>
@@ -1257,6 +1520,67 @@
       </w:r>
       <w:r>
         <w:t>pushes word size on stack</w:t>
+      </w:r>
+    </w:p>
+    <w:p>
+      <w:r>
+        <w:t>%</w:t>
+      </w:r>
+      <w:proofErr w:type="spellStart"/>
+      <w:r>
+        <w:t>ntext</w:t>
+      </w:r>
+      <w:proofErr w:type="spellEnd"/>
+      <w:r>
+        <w:tab/>
+      </w:r>
+      <w:r>
+        <w:tab/>
+      </w:r>
+      <w:r>
+        <w:tab/>
+      </w:r>
+      <w:r>
+        <w:tab/>
+      </w:r>
+      <w:r>
+        <w:tab/>
+      </w:r>
+      <w:r>
+        <w:tab/>
+      </w:r>
+      <w:r>
+        <w:tab/>
+        <w:t>// creates &lt;spac</w:t>
+      </w:r>
+      <w:bookmarkStart w:id="0" w:name="_GoBack"/>
+      <w:bookmarkEnd w:id="0"/>
+      <w:r>
+        <w:t>e&gt;text in colour n</w:t>
+      </w:r>
+    </w:p>
+    <w:p>
+      <w:pPr>
+        <w:ind w:left="4320" w:firstLine="720"/>
+        <w:rPr>
+          <w:i/>
+          <w:sz w:val="16"/>
+          <w:szCs w:val="16"/>
+        </w:rPr>
+      </w:pPr>
+      <w:r>
+        <w:rPr>
+          <w:i/>
+        </w:rPr>
+        <w:t xml:space="preserve">// </w:t>
+      </w:r>
+      <w:r>
+        <w:rPr>
+          <w:i/>
+          <w:sz w:val="16"/>
+          <w:szCs w:val="16"/>
+        </w:rPr>
+        <w:t>(1 = definition,2 = compiled,3 = execute,7 = comment)</w:t>
       </w:r>
     </w:p>
     <w:p>
@@ -1369,8 +1693,6 @@
       <w:r>
         <w:t>E0000000-E</w:t>
       </w:r>
-      <w:bookmarkStart w:id="0" w:name="_GoBack"/>
-      <w:bookmarkEnd w:id="0"/>
       <w:r>
         <w:t xml:space="preserve">FFFFFFF </w:t>
       </w:r>
@@ -1379,7 +1701,15 @@
       </w:r>
       <w:r>
         <w:tab/>
-        <w:t>Relative branch if tos = 0 (dropped)</w:t>
+        <w:t xml:space="preserve">Relative branch if </w:t>
+      </w:r>
+      <w:proofErr w:type="spellStart"/>
+      <w:r>
+        <w:t>tos</w:t>
+      </w:r>
+      <w:proofErr w:type="spellEnd"/>
+      <w:r>
+        <w:t xml:space="preserve"> = 0 (dropped)</w:t>
       </w:r>
     </w:p>
     <w:p>
@@ -1439,7 +1769,15 @@
       </w:r>
       <w:r>
         <w:tab/>
-        <w:t>256k bytes of RAM memory, 64k 32 bit words (non volatile)</w:t>
+        <w:t>256k bytes of RAM memory, 64k 32 bit words (</w:t>
+      </w:r>
+      <w:proofErr w:type="spellStart"/>
+      <w:r>
+        <w:t>non volatile</w:t>
+      </w:r>
+      <w:proofErr w:type="spellEnd"/>
+      <w:r>
+        <w:t>)</w:t>
       </w:r>
     </w:p>
     <w:p>
@@ -1456,7 +1794,15 @@
         <w:tab/>
       </w:r>
       <w:r>
-        <w:t xml:space="preserve">0 $iohw &lt;n&gt; returns key pressed if any, 0 </w:t>
+        <w:t>0 $</w:t>
+      </w:r>
+      <w:proofErr w:type="spellStart"/>
+      <w:r>
+        <w:t>iohw</w:t>
+      </w:r>
+      <w:proofErr w:type="spellEnd"/>
+      <w:r>
+        <w:t xml:space="preserve"> &lt;n&gt; returns key pressed if any, 0 </w:t>
       </w:r>
       <w:r>
         <w:t>if no key press.</w:t>
@@ -1474,25 +1820,49 @@
       </w:r>
       <w:r>
         <w:tab/>
-        <w:t>&lt;a&gt; 1 $iohw sets write address in video RAM (32 x 16)</w:t>
-      </w:r>
-    </w:p>
-    <w:p>
-      <w:r>
-        <w:tab/>
-      </w:r>
-      <w:r>
-        <w:tab/>
-      </w:r>
-      <w:r>
-        <w:tab/>
-      </w:r>
-      <w:r>
-        <w:tab/>
-        <w:t>&lt;d&gt; 2 $iohw writes data</w:t>
-      </w:r>
-      <w:r>
-        <w:t xml:space="preserve"> to vRAM bits 0-7 char 8-10</w:t>
+        <w:t>&lt;a&gt; 1 $</w:t>
+      </w:r>
+      <w:proofErr w:type="spellStart"/>
+      <w:r>
+        <w:t>iohw</w:t>
+      </w:r>
+      <w:proofErr w:type="spellEnd"/>
+      <w:r>
+        <w:t xml:space="preserve"> sets write address in video RAM (32 x 16)</w:t>
+      </w:r>
+    </w:p>
+    <w:p>
+      <w:r>
+        <w:tab/>
+      </w:r>
+      <w:r>
+        <w:tab/>
+      </w:r>
+      <w:r>
+        <w:tab/>
+      </w:r>
+      <w:r>
+        <w:tab/>
+        <w:t>&lt;d&gt; 2 $</w:t>
+      </w:r>
+      <w:proofErr w:type="spellStart"/>
+      <w:r>
+        <w:t>iohw</w:t>
+      </w:r>
+      <w:proofErr w:type="spellEnd"/>
+      <w:r>
+        <w:t xml:space="preserve"> writes data</w:t>
+      </w:r>
+      <w:r>
+        <w:t xml:space="preserve"> to </w:t>
+      </w:r>
+      <w:proofErr w:type="spellStart"/>
+      <w:r>
+        <w:t>vRAM</w:t>
+      </w:r>
+      <w:proofErr w:type="spellEnd"/>
+      <w:r>
+        <w:t xml:space="preserve"> bits 0-7 char 8-10</w:t>
       </w:r>
       <w:r>
         <w:t xml:space="preserve"> colour</w:t>
@@ -2238,6 +2608,7 @@
     <w:lsdException w:name="HTML Sample" w:semiHidden="1" w:unhideWhenUsed="1"/>
     <w:lsdException w:name="HTML Typewriter" w:semiHidden="1" w:unhideWhenUsed="1"/>
     <w:lsdException w:name="HTML Variable" w:semiHidden="1" w:unhideWhenUsed="1"/>
+    <w:lsdException w:name="Normal Table" w:semiHidden="1" w:unhideWhenUsed="1"/>
     <w:lsdException w:name="annotation subject" w:semiHidden="1" w:unhideWhenUsed="1"/>
     <w:lsdException w:name="No List" w:semiHidden="1" w:unhideWhenUsed="1"/>
     <w:lsdException w:name="Outline List 1" w:semiHidden="1" w:unhideWhenUsed="1"/>
@@ -2284,8 +2655,10 @@
     <w:lsdException w:name="Table Subtle 2" w:semiHidden="1" w:unhideWhenUsed="1"/>
     <w:lsdException w:name="Table Web 1" w:semiHidden="1" w:unhideWhenUsed="1"/>
     <w:lsdException w:name="Table Web 2" w:semiHidden="1" w:unhideWhenUsed="1"/>
+    <w:lsdException w:name="Table Web 3" w:semiHidden="1" w:unhideWhenUsed="1"/>
     <w:lsdException w:name="Balloon Text" w:semiHidden="1" w:unhideWhenUsed="1"/>
     <w:lsdException w:name="Table Grid" w:uiPriority="39"/>
+    <w:lsdException w:name="Table Theme" w:semiHidden="1" w:unhideWhenUsed="1"/>
     <w:lsdException w:name="Placeholder Text" w:semiHidden="1"/>
     <w:lsdException w:name="No Spacing" w:uiPriority="1" w:qFormat="1"/>
     <w:lsdException w:name="Light Shading" w:uiPriority="60"/>

</xml_diff>